<commit_message>
Update Crowdfunding analysis SW edits.docx
</commit_message>
<xml_diff>
--- a/Crowdfunding analysis SW edits.docx
+++ b/Crowdfunding analysis SW edits.docx
@@ -43,15 +43,7 @@
         <w:t xml:space="preserve">. </w:t>
       </w:r>
       <w:r>
-        <w:t xml:space="preserve">They had the largest amount of Success and failure but still significantly more </w:t>
-      </w:r>
-      <w:proofErr w:type="spellStart"/>
-      <w:r>
-        <w:t>that</w:t>
-      </w:r>
-      <w:proofErr w:type="spellEnd"/>
-      <w:r>
-        <w:t xml:space="preserve"> the other </w:t>
+        <w:t xml:space="preserve">They had the largest amount of Success and failure but still significantly more that the other </w:t>
       </w:r>
       <w:r>
         <w:t>categories.</w:t>
@@ -241,6 +233,30 @@
         <w:t>.</w:t>
       </w:r>
     </w:p>
+    <w:p>
+      <w:r>
+        <w:t>Use your data to determine whether the mean or the median better summarizes the data.</w:t>
+      </w:r>
+    </w:p>
+    <w:p>
+      <w:pPr>
+        <w:pStyle w:val="ListParagraph"/>
+        <w:numPr>
+          <w:ilvl w:val="0"/>
+          <w:numId w:val="6"/>
+        </w:numPr>
+      </w:pPr>
+      <w:r>
+        <w:t xml:space="preserve">The mean would be more effective due to the large variation between minimum and maximum. </w:t>
+      </w:r>
+    </w:p>
+    <w:p>
+      <w:r>
+        <w:t>Use your data to determine if there is more variability with successful or unsuccessful campaigns. Does this make sense? Why or why not?</w:t>
+      </w:r>
+    </w:p>
+    <w:p/>
+    <w:p/>
     <w:p/>
     <w:sectPr>
       <w:pgSz w:w="12240" w:h="15840"/>
@@ -630,9 +646,235 @@
     </w:lvl>
   </w:abstractNum>
   <w:abstractNum w:abstractNumId="3" w15:restartNumberingAfterBreak="0">
+    <w:nsid w:val="4F54016D"/>
+    <w:multiLevelType w:val="hybridMultilevel"/>
+    <w:tmpl w:val="A7FCEB86"/>
+    <w:lvl w:ilvl="0" w:tplc="04090001">
+      <w:start w:val="1"/>
+      <w:numFmt w:val="bullet"/>
+      <w:lvlText w:val=""/>
+      <w:lvlJc w:val="left"/>
+      <w:pPr>
+        <w:ind w:left="1080" w:hanging="360"/>
+      </w:pPr>
+      <w:rPr>
+        <w:rFonts w:ascii="Symbol" w:hAnsi="Symbol" w:hint="default"/>
+      </w:rPr>
+    </w:lvl>
+    <w:lvl w:ilvl="1" w:tplc="04090003" w:tentative="1">
+      <w:start w:val="1"/>
+      <w:numFmt w:val="bullet"/>
+      <w:lvlText w:val="o"/>
+      <w:lvlJc w:val="left"/>
+      <w:pPr>
+        <w:ind w:left="1800" w:hanging="360"/>
+      </w:pPr>
+      <w:rPr>
+        <w:rFonts w:ascii="Courier New" w:hAnsi="Courier New" w:cs="Courier New" w:hint="default"/>
+      </w:rPr>
+    </w:lvl>
+    <w:lvl w:ilvl="2" w:tplc="04090005" w:tentative="1">
+      <w:start w:val="1"/>
+      <w:numFmt w:val="bullet"/>
+      <w:lvlText w:val=""/>
+      <w:lvlJc w:val="left"/>
+      <w:pPr>
+        <w:ind w:left="2520" w:hanging="360"/>
+      </w:pPr>
+      <w:rPr>
+        <w:rFonts w:ascii="Wingdings" w:hAnsi="Wingdings" w:hint="default"/>
+      </w:rPr>
+    </w:lvl>
+    <w:lvl w:ilvl="3" w:tplc="04090001" w:tentative="1">
+      <w:start w:val="1"/>
+      <w:numFmt w:val="bullet"/>
+      <w:lvlText w:val=""/>
+      <w:lvlJc w:val="left"/>
+      <w:pPr>
+        <w:ind w:left="3240" w:hanging="360"/>
+      </w:pPr>
+      <w:rPr>
+        <w:rFonts w:ascii="Symbol" w:hAnsi="Symbol" w:hint="default"/>
+      </w:rPr>
+    </w:lvl>
+    <w:lvl w:ilvl="4" w:tplc="04090003" w:tentative="1">
+      <w:start w:val="1"/>
+      <w:numFmt w:val="bullet"/>
+      <w:lvlText w:val="o"/>
+      <w:lvlJc w:val="left"/>
+      <w:pPr>
+        <w:ind w:left="3960" w:hanging="360"/>
+      </w:pPr>
+      <w:rPr>
+        <w:rFonts w:ascii="Courier New" w:hAnsi="Courier New" w:cs="Courier New" w:hint="default"/>
+      </w:rPr>
+    </w:lvl>
+    <w:lvl w:ilvl="5" w:tplc="04090005" w:tentative="1">
+      <w:start w:val="1"/>
+      <w:numFmt w:val="bullet"/>
+      <w:lvlText w:val=""/>
+      <w:lvlJc w:val="left"/>
+      <w:pPr>
+        <w:ind w:left="4680" w:hanging="360"/>
+      </w:pPr>
+      <w:rPr>
+        <w:rFonts w:ascii="Wingdings" w:hAnsi="Wingdings" w:hint="default"/>
+      </w:rPr>
+    </w:lvl>
+    <w:lvl w:ilvl="6" w:tplc="04090001" w:tentative="1">
+      <w:start w:val="1"/>
+      <w:numFmt w:val="bullet"/>
+      <w:lvlText w:val=""/>
+      <w:lvlJc w:val="left"/>
+      <w:pPr>
+        <w:ind w:left="5400" w:hanging="360"/>
+      </w:pPr>
+      <w:rPr>
+        <w:rFonts w:ascii="Symbol" w:hAnsi="Symbol" w:hint="default"/>
+      </w:rPr>
+    </w:lvl>
+    <w:lvl w:ilvl="7" w:tplc="04090003" w:tentative="1">
+      <w:start w:val="1"/>
+      <w:numFmt w:val="bullet"/>
+      <w:lvlText w:val="o"/>
+      <w:lvlJc w:val="left"/>
+      <w:pPr>
+        <w:ind w:left="6120" w:hanging="360"/>
+      </w:pPr>
+      <w:rPr>
+        <w:rFonts w:ascii="Courier New" w:hAnsi="Courier New" w:cs="Courier New" w:hint="default"/>
+      </w:rPr>
+    </w:lvl>
+    <w:lvl w:ilvl="8" w:tplc="04090005" w:tentative="1">
+      <w:start w:val="1"/>
+      <w:numFmt w:val="bullet"/>
+      <w:lvlText w:val=""/>
+      <w:lvlJc w:val="left"/>
+      <w:pPr>
+        <w:ind w:left="6840" w:hanging="360"/>
+      </w:pPr>
+      <w:rPr>
+        <w:rFonts w:ascii="Wingdings" w:hAnsi="Wingdings" w:hint="default"/>
+      </w:rPr>
+    </w:lvl>
+  </w:abstractNum>
+  <w:abstractNum w:abstractNumId="4" w15:restartNumberingAfterBreak="0">
     <w:nsid w:val="620F2209"/>
     <w:multiLevelType w:val="hybridMultilevel"/>
     <w:tmpl w:val="B1E8AD90"/>
+    <w:lvl w:ilvl="0" w:tplc="04090001">
+      <w:start w:val="1"/>
+      <w:numFmt w:val="bullet"/>
+      <w:lvlText w:val=""/>
+      <w:lvlJc w:val="left"/>
+      <w:pPr>
+        <w:ind w:left="720" w:hanging="360"/>
+      </w:pPr>
+      <w:rPr>
+        <w:rFonts w:ascii="Symbol" w:hAnsi="Symbol" w:hint="default"/>
+      </w:rPr>
+    </w:lvl>
+    <w:lvl w:ilvl="1" w:tplc="04090003" w:tentative="1">
+      <w:start w:val="1"/>
+      <w:numFmt w:val="bullet"/>
+      <w:lvlText w:val="o"/>
+      <w:lvlJc w:val="left"/>
+      <w:pPr>
+        <w:ind w:left="1440" w:hanging="360"/>
+      </w:pPr>
+      <w:rPr>
+        <w:rFonts w:ascii="Courier New" w:hAnsi="Courier New" w:cs="Courier New" w:hint="default"/>
+      </w:rPr>
+    </w:lvl>
+    <w:lvl w:ilvl="2" w:tplc="04090005" w:tentative="1">
+      <w:start w:val="1"/>
+      <w:numFmt w:val="bullet"/>
+      <w:lvlText w:val=""/>
+      <w:lvlJc w:val="left"/>
+      <w:pPr>
+        <w:ind w:left="2160" w:hanging="360"/>
+      </w:pPr>
+      <w:rPr>
+        <w:rFonts w:ascii="Wingdings" w:hAnsi="Wingdings" w:hint="default"/>
+      </w:rPr>
+    </w:lvl>
+    <w:lvl w:ilvl="3" w:tplc="04090001" w:tentative="1">
+      <w:start w:val="1"/>
+      <w:numFmt w:val="bullet"/>
+      <w:lvlText w:val=""/>
+      <w:lvlJc w:val="left"/>
+      <w:pPr>
+        <w:ind w:left="2880" w:hanging="360"/>
+      </w:pPr>
+      <w:rPr>
+        <w:rFonts w:ascii="Symbol" w:hAnsi="Symbol" w:hint="default"/>
+      </w:rPr>
+    </w:lvl>
+    <w:lvl w:ilvl="4" w:tplc="04090003" w:tentative="1">
+      <w:start w:val="1"/>
+      <w:numFmt w:val="bullet"/>
+      <w:lvlText w:val="o"/>
+      <w:lvlJc w:val="left"/>
+      <w:pPr>
+        <w:ind w:left="3600" w:hanging="360"/>
+      </w:pPr>
+      <w:rPr>
+        <w:rFonts w:ascii="Courier New" w:hAnsi="Courier New" w:cs="Courier New" w:hint="default"/>
+      </w:rPr>
+    </w:lvl>
+    <w:lvl w:ilvl="5" w:tplc="04090005" w:tentative="1">
+      <w:start w:val="1"/>
+      <w:numFmt w:val="bullet"/>
+      <w:lvlText w:val=""/>
+      <w:lvlJc w:val="left"/>
+      <w:pPr>
+        <w:ind w:left="4320" w:hanging="360"/>
+      </w:pPr>
+      <w:rPr>
+        <w:rFonts w:ascii="Wingdings" w:hAnsi="Wingdings" w:hint="default"/>
+      </w:rPr>
+    </w:lvl>
+    <w:lvl w:ilvl="6" w:tplc="04090001" w:tentative="1">
+      <w:start w:val="1"/>
+      <w:numFmt w:val="bullet"/>
+      <w:lvlText w:val=""/>
+      <w:lvlJc w:val="left"/>
+      <w:pPr>
+        <w:ind w:left="5040" w:hanging="360"/>
+      </w:pPr>
+      <w:rPr>
+        <w:rFonts w:ascii="Symbol" w:hAnsi="Symbol" w:hint="default"/>
+      </w:rPr>
+    </w:lvl>
+    <w:lvl w:ilvl="7" w:tplc="04090003" w:tentative="1">
+      <w:start w:val="1"/>
+      <w:numFmt w:val="bullet"/>
+      <w:lvlText w:val="o"/>
+      <w:lvlJc w:val="left"/>
+      <w:pPr>
+        <w:ind w:left="5760" w:hanging="360"/>
+      </w:pPr>
+      <w:rPr>
+        <w:rFonts w:ascii="Courier New" w:hAnsi="Courier New" w:cs="Courier New" w:hint="default"/>
+      </w:rPr>
+    </w:lvl>
+    <w:lvl w:ilvl="8" w:tplc="04090005" w:tentative="1">
+      <w:start w:val="1"/>
+      <w:numFmt w:val="bullet"/>
+      <w:lvlText w:val=""/>
+      <w:lvlJc w:val="left"/>
+      <w:pPr>
+        <w:ind w:left="6480" w:hanging="360"/>
+      </w:pPr>
+      <w:rPr>
+        <w:rFonts w:ascii="Wingdings" w:hAnsi="Wingdings" w:hint="default"/>
+      </w:rPr>
+    </w:lvl>
+  </w:abstractNum>
+  <w:abstractNum w:abstractNumId="5" w15:restartNumberingAfterBreak="0">
+    <w:nsid w:val="740F2ADC"/>
+    <w:multiLevelType w:val="hybridMultilevel"/>
+    <w:tmpl w:val="E4C62A0A"/>
     <w:lvl w:ilvl="0" w:tplc="04090001">
       <w:start w:val="1"/>
       <w:numFmt w:val="bullet"/>
@@ -746,13 +988,19 @@
     <w:abstractNumId w:val="1"/>
   </w:num>
   <w:num w:numId="2" w16cid:durableId="1579097468">
-    <w:abstractNumId w:val="3"/>
+    <w:abstractNumId w:val="4"/>
   </w:num>
   <w:num w:numId="3" w16cid:durableId="51582494">
     <w:abstractNumId w:val="0"/>
   </w:num>
   <w:num w:numId="4" w16cid:durableId="1057126986">
     <w:abstractNumId w:val="2"/>
+  </w:num>
+  <w:num w:numId="5" w16cid:durableId="509292775">
+    <w:abstractNumId w:val="3"/>
+  </w:num>
+  <w:num w:numId="6" w16cid:durableId="1449810078">
+    <w:abstractNumId w:val="5"/>
   </w:num>
 </w:numbering>
 </file>

</xml_diff>